<commit_message>
got studnet training set
</commit_message>
<xml_diff>
--- a/studentTraining/StudentTrainingPlan2.dodob.docx
+++ b/studentTraining/StudentTrainingPlan2.dodob.docx
@@ -198,43 +198,14 @@
         </w:rPr>
         <w:t xml:space="preserve">. </w:t>
       </w:r>
-      <w:del w:id="0" w:author="Microsoft Office User" w:date="2018-02-24T20:30:00Z">
-        <w:r>
-          <w:rPr>
-            <w:rFonts w:ascii="Arial" w:hAnsi="Arial" w:cs="Arial"/>
-            <w:sz w:val="22"/>
-            <w:szCs w:val="22"/>
-          </w:rPr>
-          <w:delText xml:space="preserve"> Although we do not request funding to support </w:delText>
-        </w:r>
-        <w:r>
-          <w:rPr>
-            <w:rFonts w:ascii="Arial" w:hAnsi="Arial" w:cs="Arial"/>
-            <w:sz w:val="22"/>
-            <w:szCs w:val="22"/>
-            <w:u w:val="single"/>
-          </w:rPr>
-          <w:delText>undergraduates</w:delText>
-        </w:r>
-        <w:r>
-          <w:rPr>
-            <w:rFonts w:ascii="Arial" w:hAnsi="Arial" w:cs="Arial"/>
-            <w:sz w:val="22"/>
-            <w:szCs w:val="22"/>
-          </w:rPr>
-          <w:delText xml:space="preserve"> on this project, most of the co-PIs teach at the undergraduate level, and this integrative project provides an entrée to the interdisciplinary nature of biodiversity science.  Moreover, s</w:delText>
-        </w:r>
-      </w:del>
-      <w:ins w:id="1" w:author="Microsoft Office User" w:date="2018-02-24T20:30:00Z">
-        <w:r>
-          <w:rPr>
-            <w:rFonts w:ascii="Arial" w:hAnsi="Arial" w:cs="Arial"/>
-            <w:sz w:val="22"/>
-            <w:szCs w:val="22"/>
-          </w:rPr>
-          <w:t>S</w:t>
-        </w:r>
-      </w:ins>
+      <w:r>
+        <w:rPr>
+          <w:rFonts w:ascii="Arial" w:hAnsi="Arial" w:cs="Arial"/>
+          <w:sz w:val="22"/>
+          <w:szCs w:val="22"/>
+        </w:rPr>
+        <w:t>S</w:t>
+      </w:r>
       <w:r>
         <w:rPr>
           <w:rFonts w:ascii="Arial" w:hAnsi="Arial" w:cs="Arial"/>
@@ -243,26 +214,14 @@
         </w:rPr>
         <w:t xml:space="preserve">everal of the co-PIs have long been engaged in bringing biodiversity science </w:t>
       </w:r>
-      <w:ins w:id="2" w:author="Microsoft Office User" w:date="2018-02-24T20:37:00Z">
-        <w:r>
-          <w:rPr>
-            <w:rFonts w:ascii="Arial" w:hAnsi="Arial" w:cs="Arial"/>
-            <w:sz w:val="22"/>
-            <w:szCs w:val="22"/>
-          </w:rPr>
-          <w:t>at the</w:t>
-        </w:r>
-      </w:ins>
-      <w:del w:id="3" w:author="Microsoft Office User" w:date="2018-02-24T20:37:00Z">
-        <w:r>
-          <w:rPr>
-            <w:rFonts w:ascii="Arial" w:hAnsi="Arial" w:cs="Arial"/>
-            <w:sz w:val="22"/>
-            <w:szCs w:val="22"/>
-          </w:rPr>
-          <w:delText>to</w:delText>
-        </w:r>
-      </w:del>
+      <w:r>
+        <w:rPr>
+          <w:rFonts w:ascii="Arial" w:hAnsi="Arial" w:cs="Arial"/>
+          <w:sz w:val="22"/>
+          <w:szCs w:val="22"/>
+        </w:rPr>
+        <w:t>at the</w:t>
+      </w:r>
       <w:r>
         <w:rPr>
           <w:rFonts w:ascii="Arial" w:hAnsi="Arial" w:cs="Arial"/>
@@ -271,34 +230,14 @@
         </w:rPr>
         <w:t xml:space="preserve"> undergraduate </w:t>
       </w:r>
-      <w:del w:id="4" w:author="Microsoft Office User" w:date="2018-02-24T20:37:00Z">
-        <w:r>
-          <w:rPr>
-            <w:rFonts w:ascii="Arial" w:hAnsi="Arial" w:cs="Arial"/>
-            <w:sz w:val="22"/>
-            <w:szCs w:val="22"/>
-          </w:rPr>
-          <w:delText>c</w:delText>
-        </w:r>
-        <w:r>
-          <w:rPr>
-            <w:rFonts w:ascii="Arial" w:hAnsi="Arial" w:cs="Arial"/>
-            <w:sz w:val="22"/>
-            <w:szCs w:val="22"/>
-          </w:rPr>
-          <w:delText xml:space="preserve">urricula </w:delText>
-        </w:r>
-      </w:del>
-      <w:ins w:id="5" w:author="Microsoft Office User" w:date="2018-02-24T20:37:00Z">
-        <w:r>
-          <w:rPr>
-            <w:rFonts w:ascii="Arial" w:hAnsi="Arial" w:cs="Arial"/>
-            <w:sz w:val="22"/>
-            <w:szCs w:val="22"/>
-          </w:rPr>
-          <w:t xml:space="preserve">level </w:t>
-        </w:r>
-      </w:ins>
+      <w:r>
+        <w:rPr>
+          <w:rFonts w:ascii="Arial" w:hAnsi="Arial" w:cs="Arial"/>
+          <w:sz w:val="22"/>
+          <w:szCs w:val="22"/>
+        </w:rPr>
+        <w:t xml:space="preserve">level </w:t>
+      </w:r>
       <w:r>
         <w:rPr>
           <w:rFonts w:ascii="Arial" w:hAnsi="Arial" w:cs="Arial"/>
@@ -307,7 +246,7 @@
         </w:rPr>
         <w:t xml:space="preserve">(e.g., Cook et al. </w:t>
       </w:r>
-      <w:commentRangeStart w:id="6"/>
+      <w:commentRangeStart w:id="0"/>
       <w:r>
         <w:rPr>
           <w:rFonts w:ascii="Arial" w:hAnsi="Arial" w:cs="Arial"/>
@@ -316,7 +255,7 @@
         </w:rPr>
         <w:t>2014</w:t>
       </w:r>
-      <w:commentRangeEnd w:id="6"/>
+      <w:commentRangeEnd w:id="0"/>
       <w:r>
         <w:rPr>
           <w:rStyle w:val="CommentReference"/>
@@ -324,15 +263,51 @@
           <w:sz w:val="22"/>
           <w:szCs w:val="22"/>
         </w:rPr>
-        <w:commentReference w:id="6"/>
-      </w:r>
-      <w:r>
-        <w:rPr>
-          <w:rFonts w:ascii="Arial" w:hAnsi="Arial" w:cs="Arial"/>
-          <w:sz w:val="22"/>
-          <w:szCs w:val="22"/>
-        </w:rPr>
-        <w:t>; Lacey et al. 2017), and co-PIs Guralnick and Soltis are on the Steering Committee of a new RCN entitled</w:t>
+        <w:commentReference w:id="0"/>
+      </w:r>
+      <w:r>
+        <w:rPr>
+          <w:rFonts w:ascii="Arial" w:hAnsi="Arial" w:cs="Arial"/>
+          <w:sz w:val="22"/>
+          <w:szCs w:val="22"/>
+        </w:rPr>
+        <w:t xml:space="preserve">; Lacey et al. 2017), and co-PIs </w:t>
+      </w:r>
+      <w:proofErr w:type="spellStart"/>
+      <w:r>
+        <w:rPr>
+          <w:rFonts w:ascii="Arial" w:hAnsi="Arial" w:cs="Arial"/>
+          <w:sz w:val="22"/>
+          <w:szCs w:val="22"/>
+        </w:rPr>
+        <w:t>Guralnick</w:t>
+      </w:r>
+      <w:proofErr w:type="spellEnd"/>
+      <w:r>
+        <w:rPr>
+          <w:rFonts w:ascii="Arial" w:hAnsi="Arial" w:cs="Arial"/>
+          <w:sz w:val="22"/>
+          <w:szCs w:val="22"/>
+        </w:rPr>
+        <w:t xml:space="preserve"> and </w:t>
+      </w:r>
+      <w:proofErr w:type="spellStart"/>
+      <w:r>
+        <w:rPr>
+          <w:rFonts w:ascii="Arial" w:hAnsi="Arial" w:cs="Arial"/>
+          <w:sz w:val="22"/>
+          <w:szCs w:val="22"/>
+        </w:rPr>
+        <w:t>Soltis</w:t>
+      </w:r>
+      <w:proofErr w:type="spellEnd"/>
+      <w:r>
+        <w:rPr>
+          <w:rFonts w:ascii="Arial" w:hAnsi="Arial" w:cs="Arial"/>
+          <w:sz w:val="22"/>
+          <w:szCs w:val="22"/>
+        </w:rPr>
+        <w:t xml:space="preserve"> are on the Steering Committee of a new RCN entitled</w:t>
       </w:r>
       <w:r>
         <w:rPr>
@@ -372,18 +347,34 @@
           <w:sz w:val="22"/>
           <w:szCs w:val="22"/>
         </w:rPr>
-        <w:t xml:space="preserve">in Undergraduate Education (BLUE)” (A. Monfils, PI), and this proposed project provides an ideal conduit for exchange of ideas </w:t>
-      </w:r>
-      <w:ins w:id="7" w:author="Microsoft Office User" w:date="2018-02-24T20:31:00Z">
-        <w:r>
-          <w:rPr>
-            <w:rFonts w:ascii="Arial" w:hAnsi="Arial" w:cs="Arial"/>
-            <w:sz w:val="22"/>
-            <w:szCs w:val="22"/>
-          </w:rPr>
-          <w:t xml:space="preserve">about </w:t>
-        </w:r>
-      </w:ins>
+        <w:t xml:space="preserve">in Undergraduate Education (BLUE)” (A. </w:t>
+      </w:r>
+      <w:proofErr w:type="spellStart"/>
+      <w:r>
+        <w:rPr>
+          <w:rFonts w:ascii="Arial" w:hAnsi="Arial" w:cs="Arial"/>
+          <w:sz w:val="22"/>
+          <w:szCs w:val="22"/>
+        </w:rPr>
+        <w:t>Monfils</w:t>
+      </w:r>
+      <w:proofErr w:type="spellEnd"/>
+      <w:r>
+        <w:rPr>
+          <w:rFonts w:ascii="Arial" w:hAnsi="Arial" w:cs="Arial"/>
+          <w:sz w:val="22"/>
+          <w:szCs w:val="22"/>
+        </w:rPr>
+        <w:t xml:space="preserve">, PI), and this proposed project provides an ideal conduit for exchange of ideas </w:t>
+      </w:r>
+      <w:r>
+        <w:rPr>
+          <w:rFonts w:ascii="Arial" w:hAnsi="Arial" w:cs="Arial"/>
+          <w:sz w:val="22"/>
+          <w:szCs w:val="22"/>
+        </w:rPr>
+        <w:t xml:space="preserve">about </w:t>
+      </w:r>
       <w:r>
         <w:rPr>
           <w:rFonts w:ascii="Arial" w:hAnsi="Arial" w:cs="Arial"/>
@@ -561,25 +552,7 @@
           <w:sz w:val="22"/>
           <w:szCs w:val="22"/>
         </w:rPr>
-        <w:t xml:space="preserve"> the broadest community, connecting to students </w:t>
-      </w:r>
-      <w:del w:id="8" w:author="Microsoft Office User" w:date="2018-02-24T20:31:00Z">
-        <w:r>
-          <w:rPr>
-            <w:rFonts w:ascii="Arial" w:hAnsi="Arial" w:cs="Arial"/>
-            <w:sz w:val="22"/>
-            <w:szCs w:val="22"/>
-          </w:rPr>
-          <w:delText xml:space="preserve">and postdoctoral students </w:delText>
-        </w:r>
-      </w:del>
-      <w:r>
-        <w:rPr>
-          <w:rFonts w:ascii="Arial" w:hAnsi="Arial" w:cs="Arial"/>
-          <w:sz w:val="22"/>
-          <w:szCs w:val="22"/>
-        </w:rPr>
-        <w:t xml:space="preserve">not affiliated with </w:t>
+        <w:t xml:space="preserve"> the broadest community, connecting to students not affiliated with </w:t>
       </w:r>
       <w:r>
         <w:rPr>
@@ -853,7 +826,6 @@
     <w:p>
       <w:pPr>
         <w:rPr>
-          <w:ins w:id="9" w:author="Microsoft Office User" w:date="2018-02-24T20:45:00Z"/>
           <w:rFonts w:ascii="Arial" w:hAnsi="Arial" w:cs="Arial"/>
           <w:color w:val="333333"/>
           <w:sz w:val="22"/>
@@ -875,7 +847,61 @@
           <w:sz w:val="22"/>
           <w:szCs w:val="22"/>
         </w:rPr>
-        <w:t xml:space="preserve">:  Understanding ecological systems at scales critical for human decision making requires interdisciplinary scientific synthesis (Hampton and Parker 2011; Goring et al. 2017), which is increasingly performed by teams (Wuchty et al. 2007; Smith et al. 2014). Team science has fundamentally changed the process of knowledge creation; teams are more likely than solo authors to produce novel, high-impact research, and their papers are more frequently cited (Wuchty et al. 2007; Uzzi et al. 2013). The interdisciplinary efforts at the core of </w:t>
+        <w:t>:  Understanding ecological systems at scales critical for human decision making requires interdisciplinary scientific synthesis (Hampton and Parker 2011; Goring et al. 2017), which is increasingly performed by teams (</w:t>
+      </w:r>
+      <w:proofErr w:type="spellStart"/>
+      <w:r>
+        <w:rPr>
+          <w:rFonts w:ascii="Arial" w:hAnsi="Arial" w:cs="Arial"/>
+          <w:sz w:val="22"/>
+          <w:szCs w:val="22"/>
+        </w:rPr>
+        <w:t>Wuchty</w:t>
+      </w:r>
+      <w:proofErr w:type="spellEnd"/>
+      <w:r>
+        <w:rPr>
+          <w:rFonts w:ascii="Arial" w:hAnsi="Arial" w:cs="Arial"/>
+          <w:sz w:val="22"/>
+          <w:szCs w:val="22"/>
+        </w:rPr>
+        <w:t xml:space="preserve"> et al. 2007; Smith et al. 2014). Team science has fundamentally changed the process of knowledge creation; teams are more likely than solo authors to produce novel, high-impact research, and their papers are more frequently cited (</w:t>
+      </w:r>
+      <w:proofErr w:type="spellStart"/>
+      <w:r>
+        <w:rPr>
+          <w:rFonts w:ascii="Arial" w:hAnsi="Arial" w:cs="Arial"/>
+          <w:sz w:val="22"/>
+          <w:szCs w:val="22"/>
+        </w:rPr>
+        <w:t>Wuchty</w:t>
+      </w:r>
+      <w:proofErr w:type="spellEnd"/>
+      <w:r>
+        <w:rPr>
+          <w:rFonts w:ascii="Arial" w:hAnsi="Arial" w:cs="Arial"/>
+          <w:sz w:val="22"/>
+          <w:szCs w:val="22"/>
+        </w:rPr>
+        <w:t xml:space="preserve"> et al. 2007; </w:t>
+      </w:r>
+      <w:proofErr w:type="spellStart"/>
+      <w:r>
+        <w:rPr>
+          <w:rFonts w:ascii="Arial" w:hAnsi="Arial" w:cs="Arial"/>
+          <w:sz w:val="22"/>
+          <w:szCs w:val="22"/>
+        </w:rPr>
+        <w:t>Uzzi</w:t>
+      </w:r>
+      <w:proofErr w:type="spellEnd"/>
+      <w:r>
+        <w:rPr>
+          <w:rFonts w:ascii="Arial" w:hAnsi="Arial" w:cs="Arial"/>
+          <w:sz w:val="22"/>
+          <w:szCs w:val="22"/>
+        </w:rPr>
+        <w:t xml:space="preserve"> et al. 2013). The interdisciplinary efforts at the core of </w:t>
       </w:r>
       <w:r>
         <w:rPr>
@@ -952,15 +978,53 @@
           <w:sz w:val="22"/>
           <w:szCs w:val="22"/>
         </w:rPr>
-        <w:t>teams are diverse (Cheruvelil et al. 2014; Smith et al. 2014) and multi-institutional (Jones et al. 2008)</w:t>
-      </w:r>
-      <w:r>
-        <w:rPr>
-          <w:rFonts w:ascii="Arial" w:hAnsi="Arial" w:cs="Arial"/>
-          <w:sz w:val="22"/>
-          <w:szCs w:val="22"/>
-        </w:rPr>
-        <w:t xml:space="preserve">. Critical factors for success include development of strong interpersonal skills, a shared vision, strategically identifying team members and building the team, managing disagreements and conflicts, and setting expectations for sharing credit and authorship (Cheruvelil et al. 2014; Goring et al. 2014), including adoption of new metrics for individual success (Roche and Rickard 2017). </w:t>
+        <w:t>teams are diverse (</w:t>
+      </w:r>
+      <w:proofErr w:type="spellStart"/>
+      <w:r>
+        <w:rPr>
+          <w:rFonts w:ascii="Arial" w:hAnsi="Arial" w:cs="Arial"/>
+          <w:color w:val="333333"/>
+          <w:sz w:val="22"/>
+          <w:szCs w:val="22"/>
+        </w:rPr>
+        <w:t>Cheruvelil</w:t>
+      </w:r>
+      <w:proofErr w:type="spellEnd"/>
+      <w:r>
+        <w:rPr>
+          <w:rFonts w:ascii="Arial" w:hAnsi="Arial" w:cs="Arial"/>
+          <w:color w:val="333333"/>
+          <w:sz w:val="22"/>
+          <w:szCs w:val="22"/>
+        </w:rPr>
+        <w:t xml:space="preserve"> et al. 2014; Smith et al. 2014) and multi-institutional (Jones et al. 2008)</w:t>
+      </w:r>
+      <w:r>
+        <w:rPr>
+          <w:rFonts w:ascii="Arial" w:hAnsi="Arial" w:cs="Arial"/>
+          <w:sz w:val="22"/>
+          <w:szCs w:val="22"/>
+        </w:rPr>
+        <w:t>. Critical factors for success include development of strong interpersonal skills, a shared vision, strategically identifying team members and building the team, managing disagreements and conflicts, and setting expectations for sharing credit and authorship (</w:t>
+      </w:r>
+      <w:proofErr w:type="spellStart"/>
+      <w:r>
+        <w:rPr>
+          <w:rFonts w:ascii="Arial" w:hAnsi="Arial" w:cs="Arial"/>
+          <w:sz w:val="22"/>
+          <w:szCs w:val="22"/>
+        </w:rPr>
+        <w:t>Cheruvelil</w:t>
+      </w:r>
+      <w:proofErr w:type="spellEnd"/>
+      <w:r>
+        <w:rPr>
+          <w:rFonts w:ascii="Arial" w:hAnsi="Arial" w:cs="Arial"/>
+          <w:sz w:val="22"/>
+          <w:szCs w:val="22"/>
+        </w:rPr>
+        <w:t xml:space="preserve"> et al. 2014; Goring et al. 2014), including adoption of new metrics for individual success (Roche and Rickard 2017). </w:t>
       </w:r>
       <w:r>
         <w:rPr>
@@ -987,27 +1051,7 @@
           <w:sz w:val="22"/>
           <w:szCs w:val="22"/>
         </w:rPr>
-        <w:t xml:space="preserve">share </w:t>
-      </w:r>
-      <w:del w:id="10" w:author="Microsoft Office User" w:date="2018-02-24T20:45:00Z">
-        <w:r>
-          <w:rPr>
-            <w:rFonts w:ascii="Arial" w:hAnsi="Arial" w:cs="Arial"/>
-            <w:color w:val="333333"/>
-            <w:sz w:val="22"/>
-            <w:szCs w:val="22"/>
-          </w:rPr>
-          <w:delText>t</w:delText>
-        </w:r>
-      </w:del>
-      <w:r>
-        <w:rPr>
-          <w:rFonts w:ascii="Arial" w:hAnsi="Arial" w:cs="Arial"/>
-          <w:color w:val="333333"/>
-          <w:sz w:val="22"/>
-          <w:szCs w:val="22"/>
-        </w:rPr>
-        <w:t xml:space="preserve">experiences and lead </w:t>
+        <w:t xml:space="preserve">share experiences and lead </w:t>
       </w:r>
       <w:r>
         <w:rPr>
@@ -1049,7 +1093,6 @@
     <w:p>
       <w:pPr>
         <w:rPr>
-          <w:ins w:id="11" w:author="Microsoft Office User" w:date="2018-02-24T20:45:00Z"/>
           <w:rFonts w:ascii="Arial" w:hAnsi="Arial" w:cs="Arial"/>
           <w:color w:val="333333"/>
           <w:sz w:val="22"/>
@@ -1065,117 +1108,43 @@
           <w:szCs w:val="22"/>
         </w:rPr>
       </w:pPr>
-      <w:ins w:id="12" w:author="Microsoft Office User" w:date="2018-02-24T20:45:00Z">
-        <w:r>
-          <w:rPr>
-            <w:rFonts w:ascii="Arial" w:hAnsi="Arial" w:cs="Arial"/>
-            <w:b/>
-            <w:color w:val="333333"/>
-            <w:sz w:val="22"/>
-            <w:szCs w:val="22"/>
-          </w:rPr>
-          <w:t>Undergraduate Research Training</w:t>
-        </w:r>
-        <w:r>
-          <w:rPr>
-            <w:rFonts w:ascii="Arial" w:hAnsi="Arial" w:cs="Arial"/>
-            <w:color w:val="333333"/>
-            <w:sz w:val="22"/>
-            <w:szCs w:val="22"/>
-          </w:rPr>
-          <w:t xml:space="preserve">: Undergraduates will be involved in training workshops in data science (detailed below) and will practice the skills they learn there while completing field and </w:t>
-        </w:r>
-      </w:ins>
-      <w:ins w:id="13" w:author="Microsoft Office User" w:date="2018-02-24T20:46:00Z">
-        <w:r>
-          <w:rPr>
-            <w:rFonts w:ascii="Arial" w:hAnsi="Arial" w:cs="Arial"/>
-            <w:color w:val="333333"/>
-            <w:sz w:val="22"/>
-            <w:szCs w:val="22"/>
-          </w:rPr>
-          <w:t>laboratory</w:t>
-        </w:r>
-      </w:ins>
-      <w:ins w:id="14" w:author="Microsoft Office User" w:date="2018-02-24T20:45:00Z">
-        <w:r>
-          <w:rPr>
-            <w:rFonts w:ascii="Arial" w:hAnsi="Arial" w:cs="Arial"/>
-            <w:color w:val="333333"/>
-            <w:sz w:val="22"/>
-            <w:szCs w:val="22"/>
-          </w:rPr>
-          <w:t xml:space="preserve"> </w:t>
-        </w:r>
-      </w:ins>
-      <w:ins w:id="15" w:author="Microsoft Office User" w:date="2018-02-24T20:46:00Z">
-        <w:r>
-          <w:rPr>
-            <w:rFonts w:ascii="Arial" w:hAnsi="Arial" w:cs="Arial"/>
-            <w:color w:val="333333"/>
-            <w:sz w:val="22"/>
-            <w:szCs w:val="22"/>
-          </w:rPr>
-          <w:t xml:space="preserve">data collection. Undergraduates will be encouraged to pursue independent projects focusing on any number of the aspects of our project, from modeling to data science to empirical ecology and/or evolution. Such projects are supported by funding </w:t>
-        </w:r>
-      </w:ins>
-      <w:ins w:id="16" w:author="Microsoft Office User" w:date="2018-02-24T20:48:00Z">
-        <w:r>
-          <w:rPr>
-            <w:rFonts w:ascii="Arial" w:hAnsi="Arial" w:cs="Arial"/>
-            <w:color w:val="333333"/>
-            <w:sz w:val="22"/>
-            <w:szCs w:val="22"/>
-          </w:rPr>
-          <w:t>opportunities</w:t>
-        </w:r>
-      </w:ins>
-      <w:ins w:id="17" w:author="Microsoft Office User" w:date="2018-02-24T20:46:00Z">
-        <w:r>
-          <w:rPr>
-            <w:rFonts w:ascii="Arial" w:hAnsi="Arial" w:cs="Arial"/>
-            <w:color w:val="333333"/>
-            <w:sz w:val="22"/>
-            <w:szCs w:val="22"/>
-          </w:rPr>
-          <w:t xml:space="preserve"> for undergraduate research at all participating institutions</w:t>
-        </w:r>
-      </w:ins>
-      <w:ins w:id="18" w:author="Microsoft Office User" w:date="2018-02-24T20:48:00Z">
-        <w:r>
-          <w:rPr>
-            <w:rFonts w:ascii="Arial" w:hAnsi="Arial" w:cs="Arial"/>
-            <w:color w:val="333333"/>
-            <w:sz w:val="22"/>
-            <w:szCs w:val="22"/>
-          </w:rPr>
-          <w:t xml:space="preserve">, and complementary courses, both capstone senior seminars in thesis writing, and analytical training </w:t>
-        </w:r>
-      </w:ins>
-      <w:ins w:id="19" w:author="Microsoft Office User" w:date="2018-02-24T20:50:00Z">
-        <w:r>
-          <w:rPr>
-            <w:rFonts w:ascii="Arial" w:hAnsi="Arial" w:cs="Arial"/>
-            <w:color w:val="333333"/>
-            <w:sz w:val="22"/>
-            <w:szCs w:val="22"/>
-          </w:rPr>
-          <w:t>labs.</w:t>
-        </w:r>
-      </w:ins>
-      <w:bookmarkStart w:id="20" w:name="_GoBack"/>
-      <w:bookmarkEnd w:id="20"/>
-      <w:ins w:id="21" w:author="Microsoft Office User" w:date="2018-02-24T20:48:00Z">
-        <w:r>
-          <w:rPr>
-            <w:rFonts w:ascii="Arial" w:hAnsi="Arial" w:cs="Arial"/>
-            <w:color w:val="333333"/>
-            <w:sz w:val="22"/>
-            <w:szCs w:val="22"/>
-          </w:rPr>
-          <w:t xml:space="preserve"> </w:t>
-        </w:r>
-      </w:ins>
+      <w:r>
+        <w:rPr>
+          <w:rFonts w:ascii="Arial" w:hAnsi="Arial" w:cs="Arial"/>
+          <w:b/>
+          <w:color w:val="333333"/>
+          <w:sz w:val="22"/>
+          <w:szCs w:val="22"/>
+        </w:rPr>
+        <w:t>Undergraduate Research Training</w:t>
+      </w:r>
+      <w:r>
+        <w:rPr>
+          <w:rFonts w:ascii="Arial" w:hAnsi="Arial" w:cs="Arial"/>
+          <w:color w:val="333333"/>
+          <w:sz w:val="22"/>
+          <w:szCs w:val="22"/>
+        </w:rPr>
+        <w:t xml:space="preserve">: Undergraduates will be involved in training workshops in data science (detailed below) and will practice the skills they learn there while completing field and laboratory data collection. Undergraduates will be encouraged to pursue independent projects focusing on any number of the aspects of our project, from modeling to data science to empirical ecology and/or evolution. Such projects are supported by funding opportunities for undergraduate research at all participating institutions, and complementary courses, both capstone senior seminars in thesis writing, and analytical training </w:t>
+      </w:r>
+      <w:r>
+        <w:rPr>
+          <w:rFonts w:ascii="Arial" w:hAnsi="Arial" w:cs="Arial"/>
+          <w:color w:val="333333"/>
+          <w:sz w:val="22"/>
+          <w:szCs w:val="22"/>
+        </w:rPr>
+        <w:t>labs.</w:t>
+      </w:r>
+      <w:r>
+        <w:rPr>
+          <w:rFonts w:ascii="Arial" w:hAnsi="Arial" w:cs="Arial"/>
+          <w:color w:val="333333"/>
+          <w:sz w:val="22"/>
+          <w:szCs w:val="22"/>
+        </w:rPr>
+        <w:t xml:space="preserve"> </w:t>
+      </w:r>
     </w:p>
     <w:p>
       <w:pPr>
@@ -1207,46 +1176,6 @@
         </w:rPr>
         <w:t xml:space="preserve">Graduate </w:t>
       </w:r>
-      <w:ins w:id="22" w:author="Microsoft Office User" w:date="2018-02-24T20:34:00Z">
-        <w:r>
-          <w:rPr>
-            <w:rFonts w:ascii="Arial" w:hAnsi="Arial" w:cs="Arial"/>
-            <w:b/>
-            <w:sz w:val="22"/>
-            <w:szCs w:val="22"/>
-          </w:rPr>
-          <w:t xml:space="preserve">and Postdoctoral </w:t>
-        </w:r>
-      </w:ins>
-      <w:del w:id="23" w:author="Microsoft Office User" w:date="2018-02-24T20:32:00Z">
-        <w:r>
-          <w:rPr>
-            <w:rFonts w:ascii="Arial" w:hAnsi="Arial" w:cs="Arial"/>
-            <w:b/>
-            <w:sz w:val="22"/>
-            <w:szCs w:val="22"/>
-          </w:rPr>
-          <w:delText xml:space="preserve">and </w:delText>
-        </w:r>
-        <w:r>
-          <w:rPr>
-            <w:rFonts w:ascii="Arial" w:hAnsi="Arial" w:cs="Arial"/>
-            <w:b/>
-            <w:sz w:val="22"/>
-            <w:szCs w:val="22"/>
-          </w:rPr>
-          <w:delText>P</w:delText>
-        </w:r>
-        <w:r>
-          <w:rPr>
-            <w:rFonts w:ascii="Arial" w:hAnsi="Arial" w:cs="Arial"/>
-            <w:b/>
-            <w:sz w:val="22"/>
-            <w:szCs w:val="22"/>
-          </w:rPr>
-          <w:delText xml:space="preserve">ostdoctoral </w:delText>
-        </w:r>
-      </w:del>
       <w:r>
         <w:rPr>
           <w:rFonts w:ascii="Arial" w:hAnsi="Arial" w:cs="Arial"/>
@@ -1254,6 +1183,15 @@
           <w:sz w:val="22"/>
           <w:szCs w:val="22"/>
         </w:rPr>
+        <w:t xml:space="preserve">and Postdoctoral </w:t>
+      </w:r>
+      <w:r>
+        <w:rPr>
+          <w:rFonts w:ascii="Arial" w:hAnsi="Arial" w:cs="Arial"/>
+          <w:b/>
+          <w:sz w:val="22"/>
+          <w:szCs w:val="22"/>
+        </w:rPr>
         <w:t xml:space="preserve">Research </w:t>
       </w:r>
       <w:r>
@@ -1312,25 +1250,7 @@
           <w:sz w:val="22"/>
           <w:szCs w:val="22"/>
         </w:rPr>
-        <w:t>Training at each institution will vary depending on the number of students/postdocs and the academic level of the trainees.</w:t>
-      </w:r>
-      <w:del w:id="24" w:author="Microsoft Office User" w:date="2018-02-24T20:41:00Z">
-        <w:r>
-          <w:rPr>
-            <w:rFonts w:ascii="Arial" w:hAnsi="Arial" w:cs="Arial"/>
-            <w:sz w:val="22"/>
-            <w:szCs w:val="22"/>
-          </w:rPr>
-          <w:delText xml:space="preserve">  Because 2 graduate students and 1 postdoc will be trained at the University of Florida (UF), we provide more detailed views of their training opportunities than those at other institutions, but all students will be fully integrated into the project through monthly group meetings and an annual project meeting.</w:delText>
-        </w:r>
-      </w:del>
-      <w:r>
-        <w:rPr>
-          <w:rFonts w:ascii="Arial" w:hAnsi="Arial" w:cs="Arial"/>
-          <w:sz w:val="22"/>
-          <w:szCs w:val="22"/>
-        </w:rPr>
-        <w:t xml:space="preserve"> S</w:t>
+        <w:t>Training at each institution will vary depending on the number of students/postdocs and the academic level of the trainees. S</w:t>
       </w:r>
       <w:r>
         <w:rPr>
@@ -1348,66 +1268,14 @@
         </w:rPr>
         <w:t xml:space="preserve"> is planned for </w:t>
       </w:r>
-      <w:ins w:id="25" w:author="Microsoft Office User" w:date="2018-02-24T20:42:00Z">
-        <w:r>
-          <w:rPr>
-            <w:rFonts w:ascii="Arial" w:hAnsi="Arial" w:cs="Arial"/>
-            <w:sz w:val="22"/>
-            <w:szCs w:val="22"/>
-          </w:rPr>
-          <w:t>monthly</w:t>
-        </w:r>
-      </w:ins>
-      <w:ins w:id="26" w:author="Microsoft Office User" w:date="2018-02-24T20:41:00Z">
-        <w:r>
-          <w:rPr>
-            <w:rFonts w:ascii="Arial" w:hAnsi="Arial" w:cs="Arial"/>
-            <w:sz w:val="22"/>
-            <w:szCs w:val="22"/>
-          </w:rPr>
-          <w:t xml:space="preserve"> cyber meetin</w:t>
-        </w:r>
-      </w:ins>
-      <w:ins w:id="27" w:author="Microsoft Office User" w:date="2018-02-24T20:42:00Z">
-        <w:r>
-          <w:rPr>
-            <w:rFonts w:ascii="Arial" w:hAnsi="Arial" w:cs="Arial"/>
-            <w:sz w:val="22"/>
-            <w:szCs w:val="22"/>
-          </w:rPr>
-          <w:t>g</w:t>
-        </w:r>
-      </w:ins>
-      <w:ins w:id="28" w:author="Microsoft Office User" w:date="2018-02-24T20:41:00Z">
-        <w:r>
-          <w:rPr>
-            <w:rFonts w:ascii="Arial" w:hAnsi="Arial" w:cs="Arial"/>
-            <w:sz w:val="22"/>
-            <w:szCs w:val="22"/>
-          </w:rPr>
-          <w:t>s and all</w:t>
-        </w:r>
-      </w:ins>
-      <w:del w:id="29" w:author="Microsoft Office User" w:date="2018-02-24T20:41:00Z">
-        <w:r>
-          <w:rPr>
-            <w:rFonts w:ascii="Arial" w:hAnsi="Arial" w:cs="Arial"/>
-            <w:sz w:val="22"/>
-            <w:szCs w:val="22"/>
-          </w:rPr>
-          <w:delText xml:space="preserve">the annual </w:delText>
-        </w:r>
-      </w:del>
-      <w:ins w:id="30" w:author="Microsoft Office User" w:date="2018-02-24T20:41:00Z">
-        <w:r>
-          <w:rPr>
-            <w:rFonts w:ascii="Arial" w:hAnsi="Arial" w:cs="Arial"/>
-            <w:sz w:val="22"/>
-            <w:szCs w:val="22"/>
-          </w:rPr>
-          <w:t xml:space="preserve"> in person </w:t>
-        </w:r>
-      </w:ins>
+      <w:r>
+        <w:rPr>
+          <w:rFonts w:ascii="Arial" w:hAnsi="Arial" w:cs="Arial"/>
+          <w:sz w:val="22"/>
+          <w:szCs w:val="22"/>
+        </w:rPr>
+        <w:t xml:space="preserve">monthly cyber meetings and all in person </w:t>
+      </w:r>
       <w:r>
         <w:rPr>
           <w:rFonts w:ascii="Arial" w:hAnsi="Arial" w:cs="Arial"/>
@@ -1456,16 +1324,14 @@
         </w:rPr>
         <w:t xml:space="preserve"> and postdocs to present their work and receive feedback from all members of the team</w:t>
       </w:r>
-      <w:ins w:id="31" w:author="Microsoft Office User" w:date="2018-02-24T20:41:00Z">
-        <w:r>
-          <w:rPr>
-            <w:rFonts w:ascii="Arial" w:hAnsi="Arial" w:cs="Arial"/>
-            <w:sz w:val="22"/>
-            <w:szCs w:val="22"/>
-          </w:rPr>
-          <w:t xml:space="preserve"> at the working group and workshop to be held at the Santa Fe Institute</w:t>
-        </w:r>
-      </w:ins>
+      <w:r>
+        <w:rPr>
+          <w:rFonts w:ascii="Arial" w:hAnsi="Arial" w:cs="Arial"/>
+          <w:sz w:val="22"/>
+          <w:szCs w:val="22"/>
+        </w:rPr>
+        <w:t xml:space="preserve"> at the working group and workshop to be held at the Santa Fe Institute</w:t>
+      </w:r>
       <w:r>
         <w:rPr>
           <w:rFonts w:ascii="Arial" w:hAnsi="Arial" w:cs="Arial"/>
@@ -1488,44 +1354,16 @@
           <w:sz w:val="22"/>
           <w:szCs w:val="22"/>
         </w:rPr>
-        <w:t xml:space="preserve">raduate students supported </w:t>
-      </w:r>
-      <w:del w:id="32" w:author="Microsoft Office User" w:date="2018-02-24T20:42:00Z">
-        <w:r>
-          <w:rPr>
-            <w:rFonts w:ascii="Arial" w:hAnsi="Arial" w:cs="Arial"/>
-            <w:sz w:val="22"/>
-            <w:szCs w:val="22"/>
-          </w:rPr>
-          <w:delText xml:space="preserve">as RAs </w:delText>
-        </w:r>
-      </w:del>
-      <w:r>
-        <w:rPr>
-          <w:rFonts w:ascii="Arial" w:hAnsi="Arial" w:cs="Arial"/>
-          <w:sz w:val="22"/>
-          <w:szCs w:val="22"/>
-        </w:rPr>
-        <w:t>on this project</w:t>
-      </w:r>
-      <w:r>
-        <w:rPr>
-          <w:rFonts w:ascii="Arial" w:hAnsi="Arial" w:cs="Arial"/>
-          <w:sz w:val="22"/>
-          <w:szCs w:val="22"/>
-        </w:rPr>
-        <w:t xml:space="preserve"> </w:t>
-      </w:r>
-      <w:del w:id="33" w:author="Microsoft Office User" w:date="2018-02-24T20:42:00Z">
-        <w:r>
-          <w:rPr>
-            <w:rFonts w:ascii="Arial" w:hAnsi="Arial" w:cs="Arial"/>
-            <w:sz w:val="22"/>
-            <w:szCs w:val="22"/>
-          </w:rPr>
-          <w:delText xml:space="preserve">at UF </w:delText>
-        </w:r>
-      </w:del>
+        <w:t>raduate students supported on this project</w:t>
+      </w:r>
+      <w:r>
+        <w:rPr>
+          <w:rFonts w:ascii="Arial" w:hAnsi="Arial" w:cs="Arial"/>
+          <w:sz w:val="22"/>
+          <w:szCs w:val="22"/>
+        </w:rPr>
+        <w:t xml:space="preserve"> </w:t>
+      </w:r>
       <w:r>
         <w:rPr>
           <w:rFonts w:ascii="Arial" w:hAnsi="Arial" w:cs="Arial"/>
@@ -1550,26 +1388,14 @@
         </w:rPr>
         <w:t xml:space="preserve">build connections </w:t>
       </w:r>
-      <w:ins w:id="34" w:author="Microsoft Office User" w:date="2018-02-24T20:43:00Z">
-        <w:r>
-          <w:rPr>
-            <w:rFonts w:ascii="Arial" w:hAnsi="Arial" w:cs="Arial"/>
-            <w:sz w:val="22"/>
-            <w:szCs w:val="22"/>
-          </w:rPr>
-          <w:t>via</w:t>
-        </w:r>
-      </w:ins>
-      <w:del w:id="35" w:author="Microsoft Office User" w:date="2018-02-24T20:43:00Z">
-        <w:r>
-          <w:rPr>
-            <w:rFonts w:ascii="Arial" w:hAnsi="Arial" w:cs="Arial"/>
-            <w:sz w:val="22"/>
-            <w:szCs w:val="22"/>
-          </w:rPr>
-          <w:delText>to</w:delText>
-        </w:r>
-      </w:del>
+      <w:r>
+        <w:rPr>
+          <w:rFonts w:ascii="Arial" w:hAnsi="Arial" w:cs="Arial"/>
+          <w:sz w:val="22"/>
+          <w:szCs w:val="22"/>
+        </w:rPr>
+        <w:t>via</w:t>
+      </w:r>
       <w:r>
         <w:rPr>
           <w:rFonts w:ascii="Arial" w:hAnsi="Arial" w:cs="Arial"/>
@@ -1578,34 +1404,14 @@
         </w:rPr>
         <w:t xml:space="preserve"> graduate training </w:t>
       </w:r>
-      <w:ins w:id="36" w:author="Microsoft Office User" w:date="2018-02-24T20:43:00Z">
-        <w:r>
-          <w:rPr>
-            <w:rFonts w:ascii="Arial" w:hAnsi="Arial" w:cs="Arial"/>
-            <w:sz w:val="22"/>
-            <w:szCs w:val="22"/>
-          </w:rPr>
-          <w:t>across</w:t>
-        </w:r>
-      </w:ins>
-      <w:del w:id="37" w:author="Microsoft Office User" w:date="2018-02-24T20:43:00Z">
-        <w:r>
-          <w:rPr>
-            <w:rFonts w:ascii="Arial" w:hAnsi="Arial" w:cs="Arial"/>
-            <w:sz w:val="22"/>
-            <w:szCs w:val="22"/>
-          </w:rPr>
-          <w:delText xml:space="preserve">at </w:delText>
-        </w:r>
-        <w:r>
-          <w:rPr>
-            <w:rFonts w:ascii="Arial" w:hAnsi="Arial" w:cs="Arial"/>
-            <w:sz w:val="22"/>
-            <w:szCs w:val="22"/>
-          </w:rPr>
-          <w:delText>the other</w:delText>
-        </w:r>
-      </w:del>
+      <w:r>
+        <w:rPr>
+          <w:rFonts w:ascii="Arial" w:hAnsi="Arial" w:cs="Arial"/>
+          <w:sz w:val="22"/>
+          <w:szCs w:val="22"/>
+        </w:rPr>
+        <w:t>across</w:t>
+      </w:r>
       <w:r>
         <w:rPr>
           <w:rFonts w:ascii="Arial" w:hAnsi="Arial" w:cs="Arial"/>
@@ -1614,16 +1420,6 @@
         </w:rPr>
         <w:t xml:space="preserve"> institutions in the project</w:t>
       </w:r>
-      <w:del w:id="38" w:author="Microsoft Office User" w:date="2018-02-24T20:43:00Z">
-        <w:r>
-          <w:rPr>
-            <w:rFonts w:ascii="Arial" w:hAnsi="Arial" w:cs="Arial"/>
-            <w:sz w:val="22"/>
-            <w:szCs w:val="22"/>
-          </w:rPr>
-          <w:delText>, especially CUNY</w:delText>
-        </w:r>
-      </w:del>
       <w:r>
         <w:rPr>
           <w:rFonts w:ascii="Arial" w:hAnsi="Arial" w:cs="Arial"/>
@@ -1712,26 +1508,14 @@
         </w:rPr>
         <w:t>1-4</w:t>
       </w:r>
-      <w:ins w:id="39" w:author="Microsoft Office User" w:date="2018-02-24T20:43:00Z">
-        <w:r>
-          <w:rPr>
-            <w:rFonts w:ascii="Arial" w:hAnsi="Arial" w:cs="Arial"/>
-            <w:sz w:val="22"/>
-            <w:szCs w:val="22"/>
-          </w:rPr>
-          <w:t xml:space="preserve"> </w:t>
-        </w:r>
-      </w:ins>
-      <w:del w:id="40" w:author="Microsoft Office User" w:date="2018-02-24T20:43:00Z">
-        <w:r>
-          <w:rPr>
-            <w:rFonts w:ascii="Arial" w:hAnsi="Arial" w:cs="Arial"/>
-            <w:sz w:val="22"/>
-            <w:szCs w:val="22"/>
-          </w:rPr>
-          <w:delText>-</w:delText>
-        </w:r>
-      </w:del>
+      <w:r>
+        <w:rPr>
+          <w:rFonts w:ascii="Arial" w:hAnsi="Arial" w:cs="Arial"/>
+          <w:sz w:val="22"/>
+          <w:szCs w:val="22"/>
+        </w:rPr>
+        <w:t xml:space="preserve"> </w:t>
+      </w:r>
       <w:r>
         <w:rPr>
           <w:rFonts w:ascii="Arial" w:hAnsi="Arial" w:cs="Arial"/>
@@ -1902,32 +1686,6 @@
         </w:rPr>
         <w:t>at</w:t>
       </w:r>
-      <w:ins w:id="41" w:author="Microsoft Office User" w:date="2018-02-24T20:44:00Z">
-        <w:r>
-          <w:rPr>
-            <w:rFonts w:ascii="Arial" w:eastAsia="Times New Roman" w:hAnsi="Arial" w:cs="Arial"/>
-            <w:color w:val="222222"/>
-            <w:sz w:val="22"/>
-            <w:szCs w:val="22"/>
-            <w:shd w:val="clear" w:color="auto" w:fill="FFFFFF"/>
-            <w:lang w:eastAsia="en-US"/>
-          </w:rPr>
-          <w:t xml:space="preserve"> all participating graduate institutions</w:t>
-        </w:r>
-      </w:ins>
-      <w:del w:id="42" w:author="Microsoft Office User" w:date="2018-02-24T20:44:00Z">
-        <w:r>
-          <w:rPr>
-            <w:rFonts w:ascii="Arial" w:eastAsia="Times New Roman" w:hAnsi="Arial" w:cs="Arial"/>
-            <w:color w:val="222222"/>
-            <w:sz w:val="22"/>
-            <w:szCs w:val="22"/>
-            <w:shd w:val="clear" w:color="auto" w:fill="FFFFFF"/>
-            <w:lang w:eastAsia="en-US"/>
-          </w:rPr>
-          <w:delText xml:space="preserve"> UF</w:delText>
-        </w:r>
-      </w:del>
       <w:r>
         <w:rPr>
           <w:rFonts w:ascii="Arial" w:eastAsia="Times New Roman" w:hAnsi="Arial" w:cs="Arial"/>
@@ -1937,7 +1695,7 @@
           <w:shd w:val="clear" w:color="auto" w:fill="FFFFFF"/>
           <w:lang w:eastAsia="en-US"/>
         </w:rPr>
-        <w:t xml:space="preserve"> </w:t>
+        <w:t xml:space="preserve"> all participating graduate institutions</w:t>
       </w:r>
       <w:r>
         <w:rPr>
@@ -1948,7 +1706,7 @@
           <w:shd w:val="clear" w:color="auto" w:fill="FFFFFF"/>
           <w:lang w:eastAsia="en-US"/>
         </w:rPr>
-        <w:t xml:space="preserve">by a strong formal curriculum in phylogenetics, with courses in Principles of Systematic Biology, </w:t>
+        <w:t xml:space="preserve"> </w:t>
       </w:r>
       <w:r>
         <w:rPr>
@@ -1959,8 +1717,9 @@
           <w:shd w:val="clear" w:color="auto" w:fill="FFFFFF"/>
           <w:lang w:eastAsia="en-US"/>
         </w:rPr>
-        <w:t xml:space="preserve">Molecular Systematics, </w:t>
-      </w:r>
+        <w:t xml:space="preserve">by a strong formal curriculum in </w:t>
+      </w:r>
+      <w:proofErr w:type="spellStart"/>
       <w:r>
         <w:rPr>
           <w:rFonts w:ascii="Arial" w:eastAsia="Times New Roman" w:hAnsi="Arial" w:cs="Arial"/>
@@ -1970,76 +1729,114 @@
           <w:shd w:val="clear" w:color="auto" w:fill="FFFFFF"/>
           <w:lang w:eastAsia="en-US"/>
         </w:rPr>
-        <w:t>Advanced Phylogenetics, Phylogenomics, and Phylogenetics Seminar.</w:t>
-      </w:r>
-      <w:del w:id="43" w:author="Microsoft Office User" w:date="2018-02-24T20:44:00Z">
-        <w:r>
-          <w:rPr>
-            <w:rFonts w:ascii="Arial" w:eastAsia="Times New Roman" w:hAnsi="Arial" w:cs="Arial"/>
-            <w:color w:val="222222"/>
-            <w:sz w:val="22"/>
-            <w:szCs w:val="22"/>
-            <w:shd w:val="clear" w:color="auto" w:fill="FFFFFF"/>
-            <w:lang w:eastAsia="en-US"/>
-          </w:rPr>
-          <w:delText xml:space="preserve"> </w:delText>
-        </w:r>
-        <w:r>
-          <w:rPr>
-            <w:rFonts w:ascii="Arial" w:eastAsia="Times New Roman" w:hAnsi="Arial" w:cs="Arial"/>
-            <w:color w:val="222222"/>
-            <w:sz w:val="22"/>
-            <w:szCs w:val="22"/>
-            <w:shd w:val="clear" w:color="auto" w:fill="FFFFFF"/>
-            <w:lang w:eastAsia="en-US"/>
-          </w:rPr>
-          <w:delText xml:space="preserve">Strong </w:delText>
-        </w:r>
-        <w:r>
-          <w:rPr>
-            <w:rFonts w:ascii="Arial" w:eastAsia="Times New Roman" w:hAnsi="Arial" w:cs="Arial"/>
-            <w:color w:val="222222"/>
-            <w:sz w:val="22"/>
-            <w:szCs w:val="22"/>
-            <w:shd w:val="clear" w:color="auto" w:fill="FFFFFF"/>
-            <w:lang w:eastAsia="en-US"/>
-          </w:rPr>
-          <w:delText>curricular</w:delText>
-        </w:r>
-        <w:r>
-          <w:rPr>
-            <w:rFonts w:ascii="Arial" w:eastAsia="Times New Roman" w:hAnsi="Arial" w:cs="Arial"/>
-            <w:color w:val="222222"/>
-            <w:sz w:val="22"/>
-            <w:szCs w:val="22"/>
-            <w:shd w:val="clear" w:color="auto" w:fill="FFFFFF"/>
-            <w:lang w:eastAsia="en-US"/>
-          </w:rPr>
-          <w:delText xml:space="preserve"> training is also offered at partner institutions</w:delText>
-        </w:r>
-        <w:r>
-          <w:rPr>
-            <w:rFonts w:ascii="Arial" w:eastAsia="Times New Roman" w:hAnsi="Arial" w:cs="Arial"/>
-            <w:color w:val="222222"/>
-            <w:sz w:val="22"/>
-            <w:szCs w:val="22"/>
-            <w:shd w:val="clear" w:color="auto" w:fill="FFFFFF"/>
-            <w:lang w:eastAsia="en-US"/>
-          </w:rPr>
-          <w:delText xml:space="preserve"> where students will be trained</w:delText>
-        </w:r>
-        <w:r>
-          <w:rPr>
-            <w:rFonts w:ascii="Arial" w:eastAsia="Times New Roman" w:hAnsi="Arial" w:cs="Arial"/>
-            <w:color w:val="222222"/>
-            <w:sz w:val="22"/>
-            <w:szCs w:val="22"/>
-            <w:shd w:val="clear" w:color="auto" w:fill="FFFFFF"/>
-            <w:lang w:eastAsia="en-US"/>
-          </w:rPr>
-          <w:delText>.</w:delText>
-        </w:r>
-      </w:del>
+        <w:t>phylogenetics</w:t>
+      </w:r>
+      <w:proofErr w:type="spellEnd"/>
+      <w:r>
+        <w:rPr>
+          <w:rFonts w:ascii="Arial" w:eastAsia="Times New Roman" w:hAnsi="Arial" w:cs="Arial"/>
+          <w:color w:val="222222"/>
+          <w:sz w:val="22"/>
+          <w:szCs w:val="22"/>
+          <w:shd w:val="clear" w:color="auto" w:fill="FFFFFF"/>
+          <w:lang w:eastAsia="en-US"/>
+        </w:rPr>
+        <w:t xml:space="preserve">, with courses in Principles of Systematic Biology, </w:t>
+      </w:r>
+      <w:r>
+        <w:rPr>
+          <w:rFonts w:ascii="Arial" w:eastAsia="Times New Roman" w:hAnsi="Arial" w:cs="Arial"/>
+          <w:color w:val="222222"/>
+          <w:sz w:val="22"/>
+          <w:szCs w:val="22"/>
+          <w:shd w:val="clear" w:color="auto" w:fill="FFFFFF"/>
+          <w:lang w:eastAsia="en-US"/>
+        </w:rPr>
+        <w:t xml:space="preserve">Molecular Systematics, </w:t>
+      </w:r>
+      <w:r>
+        <w:rPr>
+          <w:rFonts w:ascii="Arial" w:eastAsia="Times New Roman" w:hAnsi="Arial" w:cs="Arial"/>
+          <w:color w:val="222222"/>
+          <w:sz w:val="22"/>
+          <w:szCs w:val="22"/>
+          <w:shd w:val="clear" w:color="auto" w:fill="FFFFFF"/>
+          <w:lang w:eastAsia="en-US"/>
+        </w:rPr>
+        <w:t xml:space="preserve">Advanced </w:t>
+      </w:r>
+      <w:proofErr w:type="spellStart"/>
+      <w:r>
+        <w:rPr>
+          <w:rFonts w:ascii="Arial" w:eastAsia="Times New Roman" w:hAnsi="Arial" w:cs="Arial"/>
+          <w:color w:val="222222"/>
+          <w:sz w:val="22"/>
+          <w:szCs w:val="22"/>
+          <w:shd w:val="clear" w:color="auto" w:fill="FFFFFF"/>
+          <w:lang w:eastAsia="en-US"/>
+        </w:rPr>
+        <w:t>Phylogenetics</w:t>
+      </w:r>
+      <w:proofErr w:type="spellEnd"/>
+      <w:r>
+        <w:rPr>
+          <w:rFonts w:ascii="Arial" w:eastAsia="Times New Roman" w:hAnsi="Arial" w:cs="Arial"/>
+          <w:color w:val="222222"/>
+          <w:sz w:val="22"/>
+          <w:szCs w:val="22"/>
+          <w:shd w:val="clear" w:color="auto" w:fill="FFFFFF"/>
+          <w:lang w:eastAsia="en-US"/>
+        </w:rPr>
+        <w:t xml:space="preserve">, </w:t>
+      </w:r>
+      <w:proofErr w:type="spellStart"/>
+      <w:r>
+        <w:rPr>
+          <w:rFonts w:ascii="Arial" w:eastAsia="Times New Roman" w:hAnsi="Arial" w:cs="Arial"/>
+          <w:color w:val="222222"/>
+          <w:sz w:val="22"/>
+          <w:szCs w:val="22"/>
+          <w:shd w:val="clear" w:color="auto" w:fill="FFFFFF"/>
+          <w:lang w:eastAsia="en-US"/>
+        </w:rPr>
+        <w:t>Phylogenomics</w:t>
+      </w:r>
+      <w:proofErr w:type="spellEnd"/>
+      <w:r>
+        <w:rPr>
+          <w:rFonts w:ascii="Arial" w:eastAsia="Times New Roman" w:hAnsi="Arial" w:cs="Arial"/>
+          <w:color w:val="222222"/>
+          <w:sz w:val="22"/>
+          <w:szCs w:val="22"/>
+          <w:shd w:val="clear" w:color="auto" w:fill="FFFFFF"/>
+          <w:lang w:eastAsia="en-US"/>
+        </w:rPr>
+        <w:t xml:space="preserve">, and </w:t>
+      </w:r>
+      <w:proofErr w:type="spellStart"/>
+      <w:r>
+        <w:rPr>
+          <w:rFonts w:ascii="Arial" w:eastAsia="Times New Roman" w:hAnsi="Arial" w:cs="Arial"/>
+          <w:color w:val="222222"/>
+          <w:sz w:val="22"/>
+          <w:szCs w:val="22"/>
+          <w:shd w:val="clear" w:color="auto" w:fill="FFFFFF"/>
+          <w:lang w:eastAsia="en-US"/>
+        </w:rPr>
+        <w:t>Phylogenetics</w:t>
+      </w:r>
+      <w:proofErr w:type="spellEnd"/>
+      <w:r>
+        <w:rPr>
+          <w:rFonts w:ascii="Arial" w:eastAsia="Times New Roman" w:hAnsi="Arial" w:cs="Arial"/>
+          <w:color w:val="222222"/>
+          <w:sz w:val="22"/>
+          <w:szCs w:val="22"/>
+          <w:shd w:val="clear" w:color="auto" w:fill="FFFFFF"/>
+          <w:lang w:eastAsia="en-US"/>
+        </w:rPr>
+        <w:t xml:space="preserve"> Seminar.</w:t>
+      </w:r>
       <w:r>
         <w:rPr>
           <w:rFonts w:ascii="Arial" w:eastAsia="Times New Roman" w:hAnsi="Arial" w:cs="Arial"/>
@@ -2071,11 +1868,6 @@
           <w:sz w:val="22"/>
           <w:szCs w:val="22"/>
         </w:rPr>
-        <w:pPrChange w:id="44" w:author="Microsoft Office User" w:date="2018-02-24T20:34:00Z">
-          <w:pPr>
-            <w:ind w:firstLine="360"/>
-          </w:pPr>
-        </w:pPrChange>
       </w:pPr>
       <w:r>
         <w:rPr>
@@ -3235,27 +3027,15 @@
         </w:rPr>
         <w:t xml:space="preserve">on </w:t>
       </w:r>
-      <w:ins w:id="45" w:author="Microsoft Office User" w:date="2018-02-24T20:35:00Z">
-        <w:r>
-          <w:rPr>
-            <w:rFonts w:ascii="Arial" w:hAnsi="Arial" w:cs="Arial"/>
-            <w:sz w:val="22"/>
-            <w:szCs w:val="22"/>
-          </w:rPr>
-          <w:t>one physical</w:t>
-        </w:r>
-      </w:ins>
-      <w:commentRangeStart w:id="46"/>
-      <w:del w:id="47" w:author="Microsoft Office User" w:date="2018-02-24T20:35:00Z">
-        <w:r>
-          <w:rPr>
-            <w:rFonts w:ascii="Arial" w:hAnsi="Arial" w:cs="Arial"/>
-            <w:sz w:val="22"/>
-            <w:szCs w:val="22"/>
-          </w:rPr>
-          <w:delText>two</w:delText>
-        </w:r>
-      </w:del>
+      <w:r>
+        <w:rPr>
+          <w:rFonts w:ascii="Arial" w:hAnsi="Arial" w:cs="Arial"/>
+          <w:sz w:val="22"/>
+          <w:szCs w:val="22"/>
+        </w:rPr>
+        <w:t>one physical</w:t>
+      </w:r>
+      <w:commentRangeStart w:id="2"/>
       <w:r>
         <w:rPr>
           <w:rFonts w:ascii="Arial" w:hAnsi="Arial" w:cs="Arial"/>
@@ -3264,83 +3044,47 @@
         </w:rPr>
         <w:t xml:space="preserve"> workshop</w:t>
       </w:r>
-      <w:ins w:id="48" w:author="Microsoft Office User" w:date="2018-02-24T20:35:00Z">
-        <w:r>
-          <w:rPr>
-            <w:rFonts w:ascii="Arial" w:hAnsi="Arial" w:cs="Arial"/>
-            <w:sz w:val="22"/>
-            <w:szCs w:val="22"/>
-          </w:rPr>
-          <w:t xml:space="preserve"> </w:t>
-        </w:r>
-      </w:ins>
-      <w:ins w:id="49" w:author="Microsoft Office User" w:date="2018-02-24T20:36:00Z">
-        <w:r>
-          <w:rPr>
-            <w:rFonts w:ascii="Arial" w:hAnsi="Arial" w:cs="Arial"/>
-            <w:sz w:val="22"/>
-            <w:szCs w:val="22"/>
-          </w:rPr>
-          <w:t xml:space="preserve">(at </w:t>
-        </w:r>
-      </w:ins>
-      <w:ins w:id="50" w:author="Microsoft Office User" w:date="2018-02-24T20:39:00Z">
-        <w:r>
-          <w:rPr>
-            <w:rFonts w:ascii="Arial" w:hAnsi="Arial" w:cs="Arial"/>
-            <w:sz w:val="22"/>
-            <w:szCs w:val="22"/>
-          </w:rPr>
-          <w:t>UF</w:t>
-        </w:r>
-      </w:ins>
-      <w:ins w:id="51" w:author="Microsoft Office User" w:date="2018-02-24T20:36:00Z">
-        <w:r>
-          <w:rPr>
-            <w:rFonts w:ascii="Arial" w:hAnsi="Arial" w:cs="Arial"/>
-            <w:sz w:val="22"/>
-            <w:szCs w:val="22"/>
-          </w:rPr>
-          <w:t xml:space="preserve">) </w:t>
-        </w:r>
-      </w:ins>
-      <w:ins w:id="52" w:author="Microsoft Office User" w:date="2018-02-24T20:35:00Z">
-        <w:r>
-          <w:rPr>
-            <w:rFonts w:ascii="Arial" w:hAnsi="Arial" w:cs="Arial"/>
-            <w:sz w:val="22"/>
-            <w:szCs w:val="22"/>
-          </w:rPr>
-          <w:t xml:space="preserve">and one </w:t>
-        </w:r>
-        <w:r>
-          <w:rPr>
-            <w:rFonts w:ascii="Arial" w:hAnsi="Arial" w:cs="Arial"/>
-            <w:sz w:val="22"/>
-            <w:szCs w:val="22"/>
-          </w:rPr>
-          <w:t>massively open online course</w:t>
-        </w:r>
-      </w:ins>
-      <w:del w:id="53" w:author="Microsoft Office User" w:date="2018-02-24T20:35:00Z">
-        <w:r>
-          <w:rPr>
-            <w:rFonts w:ascii="Arial" w:hAnsi="Arial" w:cs="Arial"/>
-            <w:sz w:val="22"/>
-            <w:szCs w:val="22"/>
-          </w:rPr>
-          <w:delText>s</w:delText>
-        </w:r>
-      </w:del>
-      <w:r>
-        <w:rPr>
-          <w:rFonts w:ascii="Arial" w:hAnsi="Arial" w:cs="Arial"/>
-          <w:sz w:val="22"/>
-          <w:szCs w:val="22"/>
-        </w:rPr>
-        <w:t xml:space="preserve"> </w:t>
-      </w:r>
-      <w:commentRangeEnd w:id="46"/>
+      <w:r>
+        <w:rPr>
+          <w:rFonts w:ascii="Arial" w:hAnsi="Arial" w:cs="Arial"/>
+          <w:sz w:val="22"/>
+          <w:szCs w:val="22"/>
+        </w:rPr>
+        <w:t xml:space="preserve"> (at </w:t>
+      </w:r>
+      <w:r>
+        <w:rPr>
+          <w:rFonts w:ascii="Arial" w:hAnsi="Arial" w:cs="Arial"/>
+          <w:sz w:val="22"/>
+          <w:szCs w:val="22"/>
+        </w:rPr>
+        <w:t>UF</w:t>
+      </w:r>
+      <w:r>
+        <w:rPr>
+          <w:rFonts w:ascii="Arial" w:hAnsi="Arial" w:cs="Arial"/>
+          <w:sz w:val="22"/>
+          <w:szCs w:val="22"/>
+        </w:rPr>
+        <w:t xml:space="preserve">) and one </w:t>
+      </w:r>
+      <w:r>
+        <w:rPr>
+          <w:rFonts w:ascii="Arial" w:hAnsi="Arial" w:cs="Arial"/>
+          <w:sz w:val="22"/>
+          <w:szCs w:val="22"/>
+        </w:rPr>
+        <w:t>massively open online course</w:t>
+      </w:r>
+      <w:r>
+        <w:rPr>
+          <w:rFonts w:ascii="Arial" w:hAnsi="Arial" w:cs="Arial"/>
+          <w:sz w:val="22"/>
+          <w:szCs w:val="22"/>
+        </w:rPr>
+        <w:t xml:space="preserve"> </w:t>
+      </w:r>
+      <w:commentRangeEnd w:id="2"/>
       <w:r>
         <w:rPr>
           <w:rStyle w:val="CommentReference"/>
@@ -3348,7 +3092,7 @@
           <w:sz w:val="22"/>
           <w:szCs w:val="22"/>
         </w:rPr>
-        <w:commentReference w:id="46"/>
+        <w:commentReference w:id="2"/>
       </w:r>
       <w:r>
         <w:rPr>
@@ -3374,52 +3118,6 @@
         </w:rPr>
         <w:t>.</w:t>
       </w:r>
-      <w:del w:id="54" w:author="Microsoft Office User" w:date="2018-02-24T20:36:00Z">
-        <w:r>
-          <w:rPr>
-            <w:rFonts w:ascii="Arial" w:hAnsi="Arial" w:cs="Arial"/>
-            <w:sz w:val="22"/>
-            <w:szCs w:val="22"/>
-          </w:rPr>
-          <w:delText xml:space="preserve"> </w:delText>
-        </w:r>
-        <w:r>
-          <w:rPr>
-            <w:rFonts w:ascii="Arial" w:hAnsi="Arial" w:cs="Arial"/>
-            <w:sz w:val="22"/>
-            <w:szCs w:val="22"/>
-          </w:rPr>
-          <w:delText xml:space="preserve"> These </w:delText>
-        </w:r>
-      </w:del>
-      <w:del w:id="55" w:author="Microsoft Office User" w:date="2018-02-24T20:35:00Z">
-        <w:r>
-          <w:rPr>
-            <w:rFonts w:ascii="Arial" w:hAnsi="Arial" w:cs="Arial"/>
-            <w:sz w:val="22"/>
-            <w:szCs w:val="22"/>
-          </w:rPr>
-          <w:delText xml:space="preserve">workshops </w:delText>
-        </w:r>
-      </w:del>
-      <w:del w:id="56" w:author="Microsoft Office User" w:date="2018-02-24T20:36:00Z">
-        <w:r>
-          <w:rPr>
-            <w:rFonts w:ascii="Arial" w:hAnsi="Arial" w:cs="Arial"/>
-            <w:sz w:val="22"/>
-            <w:szCs w:val="22"/>
-          </w:rPr>
-          <w:delText>will be offered at multiple venues, but the UF</w:delText>
-        </w:r>
-        <w:r>
-          <w:rPr>
-            <w:rFonts w:ascii="Arial" w:hAnsi="Arial" w:cs="Arial"/>
-            <w:sz w:val="22"/>
-            <w:szCs w:val="22"/>
-          </w:rPr>
-          <w:delText xml:space="preserve"> Biodiversity Institute will host at least one of these.</w:delText>
-        </w:r>
-      </w:del>
       <w:r>
         <w:rPr>
           <w:rFonts w:ascii="Arial" w:hAnsi="Arial" w:cs="Arial"/>
@@ -3428,41 +3126,47 @@
         </w:rPr>
         <w:t xml:space="preserve">  Newly renovated space and a commitment to community training make </w:t>
       </w:r>
-      <w:del w:id="57" w:author="Microsoft Office User" w:date="2018-02-24T20:36:00Z">
-        <w:r>
-          <w:rPr>
-            <w:rFonts w:ascii="Arial" w:hAnsi="Arial" w:cs="Arial"/>
-            <w:sz w:val="22"/>
-            <w:szCs w:val="22"/>
-          </w:rPr>
-          <w:delText xml:space="preserve">this </w:delText>
-        </w:r>
-      </w:del>
-      <w:ins w:id="58" w:author="Microsoft Office User" w:date="2018-02-24T20:36:00Z">
-        <w:r>
-          <w:rPr>
-            <w:rFonts w:ascii="Arial" w:hAnsi="Arial" w:cs="Arial"/>
-            <w:sz w:val="22"/>
-            <w:szCs w:val="22"/>
-          </w:rPr>
-          <w:t>UF</w:t>
-        </w:r>
-        <w:r>
-          <w:rPr>
-            <w:rFonts w:ascii="Arial" w:hAnsi="Arial" w:cs="Arial"/>
-            <w:sz w:val="22"/>
-            <w:szCs w:val="22"/>
-          </w:rPr>
-          <w:t xml:space="preserve"> </w:t>
-        </w:r>
-      </w:ins>
-      <w:r>
-        <w:rPr>
-          <w:rFonts w:ascii="Arial" w:hAnsi="Arial" w:cs="Arial"/>
-          <w:sz w:val="22"/>
-          <w:szCs w:val="22"/>
-        </w:rPr>
-        <w:t xml:space="preserve">an ideal location (co-PI Soltis is Director of this new institute). </w:t>
+      <w:r>
+        <w:rPr>
+          <w:rFonts w:ascii="Arial" w:hAnsi="Arial" w:cs="Arial"/>
+          <w:sz w:val="22"/>
+          <w:szCs w:val="22"/>
+        </w:rPr>
+        <w:t>UF</w:t>
+      </w:r>
+      <w:r>
+        <w:rPr>
+          <w:rFonts w:ascii="Arial" w:hAnsi="Arial" w:cs="Arial"/>
+          <w:sz w:val="22"/>
+          <w:szCs w:val="22"/>
+        </w:rPr>
+        <w:t xml:space="preserve"> </w:t>
+      </w:r>
+      <w:r>
+        <w:rPr>
+          <w:rFonts w:ascii="Arial" w:hAnsi="Arial" w:cs="Arial"/>
+          <w:sz w:val="22"/>
+          <w:szCs w:val="22"/>
+        </w:rPr>
+        <w:t xml:space="preserve">an ideal location (co-PI </w:t>
+      </w:r>
+      <w:proofErr w:type="spellStart"/>
+      <w:r>
+        <w:rPr>
+          <w:rFonts w:ascii="Arial" w:hAnsi="Arial" w:cs="Arial"/>
+          <w:sz w:val="22"/>
+          <w:szCs w:val="22"/>
+        </w:rPr>
+        <w:t>Soltis</w:t>
+      </w:r>
+      <w:proofErr w:type="spellEnd"/>
+      <w:r>
+        <w:rPr>
+          <w:rFonts w:ascii="Arial" w:hAnsi="Arial" w:cs="Arial"/>
+          <w:sz w:val="22"/>
+          <w:szCs w:val="22"/>
+        </w:rPr>
+        <w:t xml:space="preserve"> is Director of this new institute). </w:t>
       </w:r>
       <w:r>
         <w:rPr>
@@ -3586,7 +3290,7 @@
 
 <file path=word/comments.xml><?xml version="1.0" encoding="utf-8"?>
 <w:comments xmlns:wpc="http://schemas.microsoft.com/office/word/2010/wordprocessingCanvas" xmlns:mo="http://schemas.microsoft.com/office/mac/office/2008/main" xmlns:mc="http://schemas.openxmlformats.org/markup-compatibility/2006" xmlns:mv="urn:schemas-microsoft-com:mac:vml" xmlns:o="urn:schemas-microsoft-com:office:office" xmlns:r="http://schemas.openxmlformats.org/officeDocument/2006/relationships" xmlns:m="http://schemas.openxmlformats.org/officeDocument/2006/math" xmlns:v="urn:schemas-microsoft-com:vml" xmlns:wp14="http://schemas.microsoft.com/office/word/2010/wordprocessingDrawing" xmlns:wp="http://schemas.openxmlformats.org/drawingml/2006/wordprocessingDrawing" xmlns:w10="urn:schemas-microsoft-com:office:word" xmlns:w="http://schemas.openxmlformats.org/wordprocessingml/2006/main" xmlns:w14="http://schemas.microsoft.com/office/word/2010/wordml" xmlns:w15="http://schemas.microsoft.com/office/word/2012/wordml" xmlns:wpg="http://schemas.microsoft.com/office/word/2010/wordprocessingGroup" xmlns:wpi="http://schemas.microsoft.com/office/word/2010/wordprocessingInk" xmlns:wne="http://schemas.microsoft.com/office/word/2006/wordml" xmlns:wps="http://schemas.microsoft.com/office/word/2010/wordprocessingShape" mc:Ignorable="w14 w15 wp14">
-  <w:comment w:id="6" w:author="Soltis,Pamela S" w:date="2018-02-24T14:41:00Z" w:initials="SS">
+  <w:comment w:id="0" w:author="Soltis,Pamela S" w:date="2018-02-24T14:41:00Z" w:initials="SS">
     <w:p>
       <w:pPr>
         <w:ind w:left="720" w:hanging="720"/>
@@ -3601,7 +3305,55 @@
         <w:annotationRef/>
       </w:r>
       <w:r>
-        <w:t>Cook, J. A., S. V. Edwards, E. Lacey, R. P. Guralnick, P. S. Soltis, D. E. Soltis, C. Welch, K. C. Bell, K. E. Galbreath, C. Himes, J. Allen, T. A. Heath, A. C. Carnaval, K. L. Cooper, M. Liu, and J. Hanken. 2014.  Aiming Up:  Natural history collections as emerging resources for innovative undergraduate</w:t>
+        <w:t xml:space="preserve">Cook, J. A., S. V. Edwards, E. Lacey, R. P. </w:t>
+      </w:r>
+      <w:proofErr w:type="spellStart"/>
+      <w:r>
+        <w:t>Guralnick</w:t>
+      </w:r>
+      <w:proofErr w:type="spellEnd"/>
+      <w:r>
+        <w:t xml:space="preserve">, P. S. </w:t>
+      </w:r>
+      <w:proofErr w:type="spellStart"/>
+      <w:r>
+        <w:t>Soltis</w:t>
+      </w:r>
+      <w:proofErr w:type="spellEnd"/>
+      <w:r>
+        <w:t xml:space="preserve">, D. E. </w:t>
+      </w:r>
+      <w:proofErr w:type="spellStart"/>
+      <w:r>
+        <w:t>Soltis</w:t>
+      </w:r>
+      <w:proofErr w:type="spellEnd"/>
+      <w:r>
+        <w:t xml:space="preserve">, C. Welch, K. C. Bell, K. E. </w:t>
+      </w:r>
+      <w:proofErr w:type="spellStart"/>
+      <w:r>
+        <w:t>Galbreath</w:t>
+      </w:r>
+      <w:proofErr w:type="spellEnd"/>
+      <w:r>
+        <w:t xml:space="preserve">, C. Himes, J. Allen, T. A. Heath, A. C. </w:t>
+      </w:r>
+      <w:proofErr w:type="spellStart"/>
+      <w:r>
+        <w:t>Carnaval</w:t>
+      </w:r>
+      <w:proofErr w:type="spellEnd"/>
+      <w:r>
+        <w:t xml:space="preserve">, K. L. Cooper, M. Liu, and J. </w:t>
+      </w:r>
+      <w:proofErr w:type="spellStart"/>
+      <w:r>
+        <w:t>Hanken</w:t>
+      </w:r>
+      <w:proofErr w:type="spellEnd"/>
+      <w:r>
+        <w:t>. 2014.  Aiming Up:  Natural history collections as emerging resources for innovative undergraduate</w:t>
       </w:r>
       <w:r>
         <w:rPr>
@@ -3609,6 +3361,7 @@
         </w:rPr>
         <w:t xml:space="preserve"> education in biology. </w:t>
       </w:r>
+      <w:proofErr w:type="spellStart"/>
       <w:r>
         <w:rPr>
           <w:i/>
@@ -3616,6 +3369,7 @@
         </w:rPr>
         <w:t>BioScience</w:t>
       </w:r>
+      <w:proofErr w:type="spellEnd"/>
       <w:r>
         <w:rPr>
           <w:color w:val="000000"/>
@@ -3634,7 +3388,15 @@
         <w:pStyle w:val="p1"/>
       </w:pPr>
       <w:r>
-        <w:t>Lacey et al. Evo Edu Outreach (2017) 10:2</w:t>
+        <w:t xml:space="preserve">Lacey et al. </w:t>
+      </w:r>
+      <w:proofErr w:type="spellStart"/>
+      <w:r>
+        <w:t>Evo</w:t>
+      </w:r>
+      <w:proofErr w:type="spellEnd"/>
+      <w:r>
+        <w:t xml:space="preserve"> Edu Outreach (2017) 10:2</w:t>
       </w:r>
     </w:p>
     <w:p>
@@ -3642,16 +3404,21 @@
         <w:pStyle w:val="p1"/>
       </w:pPr>
       <w:r>
-        <w:t>DOI 10.1186/s12052-017-0065-3</w:t>
+        <w:t xml:space="preserve">DOI </w:t>
+      </w:r>
+      <w:bookmarkStart w:id="1" w:name="_GoBack"/>
+      <w:r>
+        <w:t>10.1186/s12052-017-0065-3</w:t>
       </w:r>
     </w:p>
+    <w:bookmarkEnd w:id="1"/>
     <w:p>
       <w:pPr>
         <w:pStyle w:val="CommentText"/>
       </w:pPr>
     </w:p>
   </w:comment>
-  <w:comment w:id="46" w:author="Soltis,Pamela S" w:date="2018-02-24T14:56:00Z" w:initials="SS">
+  <w:comment w:id="2" w:author="Soltis,Pamela S" w:date="2018-02-24T14:56:00Z" w:initials="SS">
     <w:p>
       <w:pPr>
         <w:pStyle w:val="CommentText"/>
@@ -3679,9 +3446,6 @@
 
 <file path=word/people.xml><?xml version="1.0" encoding="utf-8"?>
 <w15:people xmlns:wpc="http://schemas.microsoft.com/office/word/2010/wordprocessingCanvas" xmlns:mo="http://schemas.microsoft.com/office/mac/office/2008/main" xmlns:mc="http://schemas.openxmlformats.org/markup-compatibility/2006" xmlns:mv="urn:schemas-microsoft-com:mac:vml" xmlns:o="urn:schemas-microsoft-com:office:office" xmlns:r="http://schemas.openxmlformats.org/officeDocument/2006/relationships" xmlns:m="http://schemas.openxmlformats.org/officeDocument/2006/math" xmlns:v="urn:schemas-microsoft-com:vml" xmlns:wp14="http://schemas.microsoft.com/office/word/2010/wordprocessingDrawing" xmlns:wp="http://schemas.openxmlformats.org/drawingml/2006/wordprocessingDrawing" xmlns:w10="urn:schemas-microsoft-com:office:word" xmlns:w="http://schemas.openxmlformats.org/wordprocessingml/2006/main" xmlns:w14="http://schemas.microsoft.com/office/word/2010/wordml" xmlns:w15="http://schemas.microsoft.com/office/word/2012/wordml" xmlns:wpg="http://schemas.microsoft.com/office/word/2010/wordprocessingGroup" xmlns:wpi="http://schemas.microsoft.com/office/word/2010/wordprocessingInk" xmlns:wne="http://schemas.microsoft.com/office/word/2006/wordml" xmlns:wps="http://schemas.microsoft.com/office/word/2010/wordprocessingShape" mc:Ignorable="w14 w15 wp14">
-  <w15:person w15:author="Microsoft Office User">
-    <w15:presenceInfo w15:providerId="None" w15:userId="Microsoft Office User"/>
-  </w15:person>
   <w15:person w15:author="Soltis,Pamela S">
     <w15:presenceInfo w15:providerId="None" w15:userId="Soltis,Pamela S"/>
   </w15:person>

</xml_diff>